<commit_message>
create data entry spreadsheets for viz census, predation, ulva, viz census
</commit_message>
<xml_diff>
--- a/benthic-photoquadrats/protocol_word_documents/marinegeo_protocol_benthic_photoquadats.docx
+++ b/benthic-photoquadrats/protocol_word_documents/marinegeo_protocol_benthic_photoquadats.docx
@@ -278,6 +278,14 @@
         </w:rPr>
         <w:t>https://doi.org/10.25573/serc.14717823</w:t>
       </w:r>
+      <w:r>
+        <w:rPr>
+          <w:rFonts w:ascii="Arial" w:hAnsi="Arial" w:cs="Arial"/>
+          <w:sz w:val="22"/>
+          <w:szCs w:val="22"/>
+        </w:rPr>
+        <w:t>.v1</w:t>
+      </w:r>
     </w:p>
     <w:p>
       <w:pPr>
@@ -468,25 +476,7 @@
           <w:sz w:val="22"/>
           <w:szCs w:val="22"/>
         </w:rPr>
-        <w:t xml:space="preserve">MarineGEO has adapted these </w:t>
-      </w:r>
-      <w:proofErr w:type="spellStart"/>
-      <w:r>
-        <w:rPr>
-          <w:rFonts w:ascii="Arial" w:hAnsi="Arial" w:cs="Arial"/>
-          <w:sz w:val="22"/>
-          <w:szCs w:val="22"/>
-        </w:rPr>
-        <w:t>photoquadrat</w:t>
-      </w:r>
-      <w:proofErr w:type="spellEnd"/>
-      <w:r>
-        <w:rPr>
-          <w:rFonts w:ascii="Arial" w:hAnsi="Arial" w:cs="Arial"/>
-          <w:sz w:val="22"/>
-          <w:szCs w:val="22"/>
-        </w:rPr>
-        <w:t xml:space="preserve"> methods from </w:t>
+        <w:t xml:space="preserve">MarineGEO has adapted these photoquadrat methods from </w:t>
       </w:r>
       <w:hyperlink r:id="rId10" w:history="1">
         <w:r>
@@ -509,7 +499,6 @@
         <w:t xml:space="preserve">, an international monitoring network of coral and subtidal rocky reefs. For post-processing, users will upload and process their photoquadrats in </w:t>
       </w:r>
       <w:hyperlink r:id="rId11" w:history="1">
-        <w:proofErr w:type="spellStart"/>
         <w:r>
           <w:rPr>
             <w:rStyle w:val="Hyperlink"/>
@@ -519,7 +508,6 @@
           </w:rPr>
           <w:t>CoralNet</w:t>
         </w:r>
-        <w:proofErr w:type="spellEnd"/>
       </w:hyperlink>
       <w:r>
         <w:rPr>
@@ -647,25 +635,7 @@
           <w:sz w:val="22"/>
           <w:szCs w:val="22"/>
         </w:rPr>
-        <w:t xml:space="preserve">This assay determines relative community dominance of benthic organisms, measured as the percent cover and identity of organisms and substrate types in each replicate </w:t>
-      </w:r>
-      <w:proofErr w:type="spellStart"/>
-      <w:r>
-        <w:rPr>
-          <w:rFonts w:ascii="Arial" w:hAnsi="Arial" w:cs="Arial"/>
-          <w:sz w:val="22"/>
-          <w:szCs w:val="22"/>
-        </w:rPr>
-        <w:t>photoquadrat</w:t>
-      </w:r>
-      <w:proofErr w:type="spellEnd"/>
-      <w:r>
-        <w:rPr>
-          <w:rFonts w:ascii="Arial" w:hAnsi="Arial" w:cs="Arial"/>
-          <w:sz w:val="22"/>
-          <w:szCs w:val="22"/>
-        </w:rPr>
-        <w:t>.</w:t>
+        <w:t>This assay determines relative community dominance of benthic organisms, measured as the percent cover and identity of organisms and substrate types in each replicate photoquadrat.</w:t>
       </w:r>
     </w:p>
     <w:p>
@@ -1531,31 +1501,7 @@
           <w:sz w:val="22"/>
           <w:szCs w:val="22"/>
         </w:rPr>
-        <w:t xml:space="preserve">Take a photo of your computer, depth gauge, or datasheet to note depth and to bookmark the start of the </w:t>
-      </w:r>
-      <w:proofErr w:type="spellStart"/>
-      <w:r>
-        <w:rPr>
-          <w:rFonts w:ascii="Arial" w:hAnsi="Arial" w:cs="Arial"/>
-          <w:b w:val="0"/>
-          <w:bCs w:val="0"/>
-          <w:color w:val="auto"/>
-          <w:sz w:val="22"/>
-          <w:szCs w:val="22"/>
-        </w:rPr>
-        <w:t>photoquadrat</w:t>
-      </w:r>
-      <w:proofErr w:type="spellEnd"/>
-      <w:r>
-        <w:rPr>
-          <w:rFonts w:ascii="Arial" w:hAnsi="Arial" w:cs="Arial"/>
-          <w:b w:val="0"/>
-          <w:bCs w:val="0"/>
-          <w:color w:val="auto"/>
-          <w:sz w:val="22"/>
-          <w:szCs w:val="22"/>
-        </w:rPr>
-        <w:t xml:space="preserve"> series.</w:t>
+        <w:t>Take a photo of your computer, depth gauge, or datasheet to note depth and to bookmark the start of the photoquadrat series.</w:t>
       </w:r>
     </w:p>
     <w:p>

</xml_diff>